<commit_message>
Add page number to the documentation
</commit_message>
<xml_diff>
--- a/documents/The innovative innovators.docx
+++ b/documents/The innovative innovators.docx
@@ -175,7 +175,7 @@
                     </pic:cNvPicPr>
                   </pic:nvPicPr>
                   <pic:blipFill>
-                    <a:blip r:embed="rId6">
+                    <a:blip r:embed="rId8">
                       <a:extLst>
                         <a:ext uri="{28A0092B-C50C-407E-A947-70E740481C1C}">
                           <a14:useLocalDpi xmlns:a14="http://schemas.microsoft.com/office/drawing/2010/main" val="0"/>
@@ -654,33 +654,7 @@
                 <w:szCs w:val="32"/>
                 <w:lang w:val="en-US"/>
               </w:rPr>
-              <w:t>OUR GA</w:t>
-            </w:r>
-            <w:r>
-              <w:rPr>
-                <w:rStyle w:val="Hyperlink"/>
-                <w:rFonts w:ascii="Calibri" w:hAnsi="Calibri" w:cs="Calibri"/>
-                <w:b/>
-                <w:noProof/>
-                <w:color w:val="FD8003"/>
-                <w:sz w:val="32"/>
-                <w:szCs w:val="32"/>
-                <w:lang w:val="en-US"/>
-              </w:rPr>
-              <w:t>M</w:t>
-            </w:r>
-            <w:r>
-              <w:rPr>
-                <w:rStyle w:val="Hyperlink"/>
-                <w:rFonts w:ascii="Calibri" w:hAnsi="Calibri" w:cs="Calibri"/>
-                <w:b/>
-                <w:noProof/>
-                <w:color w:val="FD8003"/>
-                <w:sz w:val="32"/>
-                <w:szCs w:val="32"/>
-                <w:lang w:val="en-US"/>
-              </w:rPr>
-              <w:t>E</w:t>
+              <w:t>OUR GAME</w:t>
             </w:r>
             <w:r>
               <w:rPr>
@@ -1036,31 +1010,7 @@
                 <w:sz w:val="32"/>
                 <w:szCs w:val="32"/>
               </w:rPr>
-              <w:t>AM</w:t>
-            </w:r>
-            <w:r>
-              <w:rPr>
-                <w:rStyle w:val="Hyperlink"/>
-                <w:rFonts w:ascii="Calibri" w:hAnsi="Calibri" w:cs="Calibri"/>
-                <w:b/>
-                <w:noProof/>
-                <w:color w:val="FD8003"/>
-                <w:sz w:val="32"/>
-                <w:szCs w:val="32"/>
-              </w:rPr>
-              <w:t>E</w:t>
-            </w:r>
-            <w:r>
-              <w:rPr>
-                <w:rStyle w:val="Hyperlink"/>
-                <w:rFonts w:ascii="Calibri" w:hAnsi="Calibri" w:cs="Calibri"/>
-                <w:b/>
-                <w:noProof/>
-                <w:color w:val="FD8003"/>
-                <w:sz w:val="32"/>
-                <w:szCs w:val="32"/>
-              </w:rPr>
-              <w:t xml:space="preserve"> PLAN</w:t>
+              <w:t>AME PLAN</w:t>
             </w:r>
             <w:r>
               <w:rPr>
@@ -1175,33 +1125,7 @@
                 <w:szCs w:val="32"/>
                 <w:lang w:val="en-US"/>
               </w:rPr>
-              <w:t>TEAM</w:t>
-            </w:r>
-            <w:r>
-              <w:rPr>
-                <w:rStyle w:val="Hyperlink"/>
-                <w:rFonts w:ascii="Calibri" w:hAnsi="Calibri" w:cs="Calibri"/>
-                <w:b/>
-                <w:noProof/>
-                <w:color w:val="FD8003"/>
-                <w:sz w:val="32"/>
-                <w:szCs w:val="32"/>
-                <w:lang w:val="en-US"/>
-              </w:rPr>
-              <w:t xml:space="preserve"> </w:t>
-            </w:r>
-            <w:r>
-              <w:rPr>
-                <w:rStyle w:val="Hyperlink"/>
-                <w:rFonts w:ascii="Calibri" w:hAnsi="Calibri" w:cs="Calibri"/>
-                <w:b/>
-                <w:noProof/>
-                <w:color w:val="FD8003"/>
-                <w:sz w:val="32"/>
-                <w:szCs w:val="32"/>
-                <w:lang w:val="en-US"/>
-              </w:rPr>
-              <w:t>LOGO</w:t>
+              <w:t>TEAM LOGO</w:t>
             </w:r>
             <w:r>
               <w:rPr>
@@ -1979,10 +1903,8 @@
         </w:rPr>
         <w:t>OUR GAME</w:t>
       </w:r>
-      <w:bookmarkStart w:id="5" w:name="_GoBack"/>
       <w:bookmarkEnd w:id="3"/>
       <w:bookmarkEnd w:id="4"/>
-      <w:bookmarkEnd w:id="5"/>
     </w:p>
     <w:p>
       <w:pPr>
@@ -1990,7 +1912,6 @@
         <w:rPr>
           <w:rFonts w:ascii="Calibri" w:hAnsi="Calibri" w:cs="Calibri"/>
           <w:sz w:val="24"/>
-          <w:lang w:val="en-US"/>
         </w:rPr>
       </w:pPr>
       <w:r>
@@ -2000,6 +1921,13 @@
           <w:lang w:val="en-US"/>
         </w:rPr>
         <w:t>The goal of our game is to create an educational game related to chemistry and biology</w:t>
+      </w:r>
+      <w:r>
+        <w:rPr>
+          <w:rFonts w:ascii="Calibri" w:hAnsi="Calibri" w:cs="Calibri"/>
+          <w:sz w:val="24"/>
+        </w:rPr>
+        <w:t>.</w:t>
       </w:r>
     </w:p>
     <w:p>
@@ -2018,8 +1946,8 @@
           <w:lang w:val="en-US"/>
         </w:rPr>
       </w:pPr>
-      <w:bookmarkStart w:id="6" w:name="_Toc130588175"/>
-      <w:bookmarkStart w:id="7" w:name="_Toc150727197"/>
+      <w:bookmarkStart w:id="5" w:name="_Toc130588175"/>
+      <w:bookmarkStart w:id="6" w:name="_Toc150727197"/>
       <w:r>
         <w:rPr>
           <w:rFonts w:ascii="Calibri" w:hAnsi="Calibri" w:cs="Calibri"/>
@@ -2029,8 +1957,8 @@
         </w:rPr>
         <w:t>STAGES OF REALIZATION</w:t>
       </w:r>
+      <w:bookmarkEnd w:id="5"/>
       <w:bookmarkEnd w:id="6"/>
-      <w:bookmarkEnd w:id="7"/>
     </w:p>
     <w:p>
       <w:pPr>
@@ -2121,7 +2049,17 @@
           <w:sz w:val="24"/>
           <w:lang w:val="en-US"/>
         </w:rPr>
-        <w:t xml:space="preserve">We made the README.md file </w:t>
+        <w:t>We made the README.</w:t>
+      </w:r>
+      <w:bookmarkStart w:id="7" w:name="_GoBack"/>
+      <w:bookmarkEnd w:id="7"/>
+      <w:r>
+        <w:rPr>
+          <w:rFonts w:ascii="Calibri" w:hAnsi="Calibri"/>
+          <w:sz w:val="24"/>
+          <w:lang w:val="en-US"/>
+        </w:rPr>
+        <w:t xml:space="preserve">md file </w:t>
       </w:r>
     </w:p>
     <w:p>
@@ -2679,6 +2617,8 @@
         <w:br w:type="page"/>
       </w:r>
     </w:p>
+    <w:bookmarkStart w:id="10" w:name="_Toc150727199"/>
+    <w:bookmarkStart w:id="11" w:name="_Toc130588177"/>
     <w:p>
       <w:pPr>
         <w:pStyle w:val="Heading1"/>
@@ -2694,8 +2634,6 @@
           <w:color w:val="EB7115"/>
         </w:rPr>
       </w:pPr>
-      <w:bookmarkStart w:id="10" w:name="_Toc130588177"/>
-      <w:bookmarkStart w:id="11" w:name="_Toc150727199"/>
       <w:r>
         <w:rPr>
           <w:rFonts w:ascii="Calibri" w:hAnsi="Calibri" w:cs="Calibri"/>
@@ -2786,13 +2724,13 @@
               <wp:posOffset>237214</wp:posOffset>
             </wp:positionV>
             <wp:extent cx="5486400" cy="3200400"/>
-            <wp:effectExtent l="38100" t="0" r="57150" b="0"/>
+            <wp:effectExtent l="0" t="0" r="57150" b="0"/>
             <wp:wrapNone/>
             <wp:docPr id="2" name="Diagram 2"/>
             <wp:cNvGraphicFramePr/>
             <a:graphic xmlns:a="http://schemas.openxmlformats.org/drawingml/2006/main">
               <a:graphicData uri="http://schemas.openxmlformats.org/drawingml/2006/diagram">
-                <dgm:relIds xmlns:dgm="http://schemas.openxmlformats.org/drawingml/2006/diagram" xmlns:r="http://schemas.openxmlformats.org/officeDocument/2006/relationships" r:dm="rId7" r:lo="rId8" r:qs="rId9" r:cs="rId10"/>
+                <dgm:relIds xmlns:dgm="http://schemas.openxmlformats.org/drawingml/2006/diagram" xmlns:r="http://schemas.openxmlformats.org/officeDocument/2006/relationships" r:dm="rId9" r:lo="rId10" r:qs="rId11" r:cs="rId12"/>
               </a:graphicData>
             </a:graphic>
           </wp:anchor>
@@ -2815,7 +2753,7 @@
         </w:rPr>
         <w:t>AME PLAN</w:t>
       </w:r>
-      <w:bookmarkEnd w:id="11"/>
+      <w:bookmarkEnd w:id="10"/>
     </w:p>
     <w:p>
       <w:pPr>
@@ -2863,7 +2801,7 @@
                     </pic:cNvPicPr>
                   </pic:nvPicPr>
                   <pic:blipFill>
-                    <a:blip r:embed="rId6">
+                    <a:blip r:embed="rId8">
                       <a:extLst>
                         <a:ext uri="{28A0092B-C50C-407E-A947-70E740481C1C}">
                           <a14:useLocalDpi xmlns:a14="http://schemas.microsoft.com/office/drawing/2010/main" val="0"/>
@@ -2904,10 +2842,11 @@
         </w:rPr>
         <w:t>TEAM LOGO</w:t>
       </w:r>
-      <w:bookmarkEnd w:id="10"/>
+      <w:bookmarkEnd w:id="11"/>
       <w:bookmarkEnd w:id="12"/>
     </w:p>
     <w:sectPr>
+      <w:footerReference w:type="default" r:id="rId14"/>
       <w:pgSz w:w="11906" w:h="16838"/>
       <w:pgMar w:top="1417" w:right="1417" w:bottom="1417" w:left="1417" w:header="708" w:footer="708" w:gutter="0"/>
       <w:pgBorders w:offsetFrom="page">
@@ -2921,6 +2860,136 @@
     </w:sectPr>
   </w:body>
 </w:document>
+</file>
+
+<file path=word/endnotes.xml><?xml version="1.0" encoding="utf-8"?>
+<w:endnotes xmlns:wpc="http://schemas.microsoft.com/office/word/2010/wordprocessingCanvas" xmlns:cx="http://schemas.microsoft.com/office/drawing/2014/chartex" xmlns:cx1="http://schemas.microsoft.com/office/drawing/2015/9/8/chartex" xmlns:mc="http://schemas.openxmlformats.org/markup-compatibility/2006" xmlns:o="urn:schemas-microsoft-com:office:office" xmlns:r="http://schemas.openxmlformats.org/officeDocument/2006/relationships" xmlns:m="http://schemas.openxmlformats.org/officeDocument/2006/math" xmlns:v="urn:schemas-microsoft-com:vml" xmlns:wp14="http://schemas.microsoft.com/office/word/2010/wordprocessingDrawing" xmlns:wp="http://schemas.openxmlformats.org/drawingml/2006/wordprocessingDrawing" xmlns:w10="urn:schemas-microsoft-com:office:word" xmlns:w="http://schemas.openxmlformats.org/wordprocessingml/2006/main" xmlns:w14="http://schemas.microsoft.com/office/word/2010/wordml" xmlns:w15="http://schemas.microsoft.com/office/word/2012/wordml" xmlns:w16se="http://schemas.microsoft.com/office/word/2015/wordml/symex" xmlns:wpg="http://schemas.microsoft.com/office/word/2010/wordprocessingGroup" xmlns:wpi="http://schemas.microsoft.com/office/word/2010/wordprocessingInk" xmlns:wne="http://schemas.microsoft.com/office/word/2006/wordml" xmlns:wps="http://schemas.microsoft.com/office/word/2010/wordprocessingShape" mc:Ignorable="w14 w15 w16se wp14">
+  <w:endnote w:type="separator" w:id="-1">
+    <w:p>
+      <w:pPr>
+        <w:spacing w:after="0" w:line="240" w:lineRule="auto"/>
+      </w:pPr>
+      <w:r>
+        <w:separator/>
+      </w:r>
+    </w:p>
+  </w:endnote>
+  <w:endnote w:type="continuationSeparator" w:id="0">
+    <w:p>
+      <w:pPr>
+        <w:spacing w:after="0" w:line="240" w:lineRule="auto"/>
+      </w:pPr>
+      <w:r>
+        <w:continuationSeparator/>
+      </w:r>
+    </w:p>
+  </w:endnote>
+</w:endnotes>
+</file>
+
+<file path=word/footer1.xml><?xml version="1.0" encoding="utf-8"?>
+<w:ftr xmlns:wpc="http://schemas.microsoft.com/office/word/2010/wordprocessingCanvas" xmlns:cx="http://schemas.microsoft.com/office/drawing/2014/chartex" xmlns:cx1="http://schemas.microsoft.com/office/drawing/2015/9/8/chartex" xmlns:mc="http://schemas.openxmlformats.org/markup-compatibility/2006" xmlns:o="urn:schemas-microsoft-com:office:office" xmlns:r="http://schemas.openxmlformats.org/officeDocument/2006/relationships" xmlns:m="http://schemas.openxmlformats.org/officeDocument/2006/math" xmlns:v="urn:schemas-microsoft-com:vml" xmlns:wp14="http://schemas.microsoft.com/office/word/2010/wordprocessingDrawing" xmlns:wp="http://schemas.openxmlformats.org/drawingml/2006/wordprocessingDrawing" xmlns:w10="urn:schemas-microsoft-com:office:word" xmlns:w="http://schemas.openxmlformats.org/wordprocessingml/2006/main" xmlns:w14="http://schemas.microsoft.com/office/word/2010/wordml" xmlns:w15="http://schemas.microsoft.com/office/word/2012/wordml" xmlns:w16se="http://schemas.microsoft.com/office/word/2015/wordml/symex" xmlns:wpg="http://schemas.microsoft.com/office/word/2010/wordprocessingGroup" xmlns:wpi="http://schemas.microsoft.com/office/word/2010/wordprocessingInk" xmlns:wne="http://schemas.microsoft.com/office/word/2006/wordml" xmlns:wps="http://schemas.microsoft.com/office/word/2010/wordprocessingShape" mc:Ignorable="w14 w15 w16se wp14">
+  <w:sdt>
+    <w:sdtPr>
+      <w:rPr>
+        <w:rFonts w:eastAsiaTheme="minorEastAsia" w:cs="Times New Roman"/>
+      </w:rPr>
+      <w:id w:val="-669481611"/>
+      <w:docPartObj>
+        <w:docPartGallery w:val="Page Numbers (Bottom of Page)"/>
+        <w:docPartUnique/>
+      </w:docPartObj>
+    </w:sdtPr>
+    <w:sdtEndPr>
+      <w:rPr>
+        <w:rFonts w:asciiTheme="majorHAnsi" w:eastAsiaTheme="majorEastAsia" w:hAnsiTheme="majorHAnsi" w:cstheme="majorBidi"/>
+        <w:noProof/>
+        <w:color w:val="5B9BD5" w:themeColor="accent1"/>
+        <w:sz w:val="40"/>
+        <w:szCs w:val="40"/>
+      </w:rPr>
+    </w:sdtEndPr>
+    <w:sdtContent>
+      <w:p>
+        <w:pPr>
+          <w:pStyle w:val="Footer"/>
+          <w:jc w:val="right"/>
+          <w:rPr>
+            <w:rFonts w:asciiTheme="majorHAnsi" w:eastAsiaTheme="majorEastAsia" w:hAnsiTheme="majorHAnsi" w:cstheme="majorBidi"/>
+            <w:color w:val="5B9BD5" w:themeColor="accent1"/>
+            <w:sz w:val="40"/>
+            <w:szCs w:val="40"/>
+          </w:rPr>
+        </w:pPr>
+        <w:r>
+          <w:rPr>
+            <w:rFonts w:eastAsiaTheme="minorEastAsia" w:cs="Times New Roman"/>
+          </w:rPr>
+          <w:fldChar w:fldCharType="begin"/>
+        </w:r>
+        <w:r>
+          <w:instrText xml:space="preserve"> PAGE   \* MERGEFORMAT </w:instrText>
+        </w:r>
+        <w:r>
+          <w:rPr>
+            <w:rFonts w:eastAsiaTheme="minorEastAsia" w:cs="Times New Roman"/>
+          </w:rPr>
+          <w:fldChar w:fldCharType="separate"/>
+        </w:r>
+        <w:r>
+          <w:rPr>
+            <w:rFonts w:asciiTheme="majorHAnsi" w:eastAsiaTheme="majorEastAsia" w:hAnsiTheme="majorHAnsi" w:cstheme="majorBidi"/>
+            <w:noProof/>
+            <w:color w:val="5B9BD5" w:themeColor="accent1"/>
+            <w:sz w:val="40"/>
+            <w:szCs w:val="40"/>
+          </w:rPr>
+          <w:t>4</w:t>
+        </w:r>
+        <w:r>
+          <w:rPr>
+            <w:rFonts w:asciiTheme="majorHAnsi" w:eastAsiaTheme="majorEastAsia" w:hAnsiTheme="majorHAnsi" w:cstheme="majorBidi"/>
+            <w:noProof/>
+            <w:color w:val="5B9BD5" w:themeColor="accent1"/>
+            <w:sz w:val="40"/>
+            <w:szCs w:val="40"/>
+          </w:rPr>
+          <w:fldChar w:fldCharType="end"/>
+        </w:r>
+      </w:p>
+    </w:sdtContent>
+  </w:sdt>
+  <w:p>
+    <w:pPr>
+      <w:pStyle w:val="Footer"/>
+    </w:pPr>
+  </w:p>
+</w:ftr>
+</file>
+
+<file path=word/footnotes.xml><?xml version="1.0" encoding="utf-8"?>
+<w:footnotes xmlns:wpc="http://schemas.microsoft.com/office/word/2010/wordprocessingCanvas" xmlns:cx="http://schemas.microsoft.com/office/drawing/2014/chartex" xmlns:cx1="http://schemas.microsoft.com/office/drawing/2015/9/8/chartex" xmlns:mc="http://schemas.openxmlformats.org/markup-compatibility/2006" xmlns:o="urn:schemas-microsoft-com:office:office" xmlns:r="http://schemas.openxmlformats.org/officeDocument/2006/relationships" xmlns:m="http://schemas.openxmlformats.org/officeDocument/2006/math" xmlns:v="urn:schemas-microsoft-com:vml" xmlns:wp14="http://schemas.microsoft.com/office/word/2010/wordprocessingDrawing" xmlns:wp="http://schemas.openxmlformats.org/drawingml/2006/wordprocessingDrawing" xmlns:w10="urn:schemas-microsoft-com:office:word" xmlns:w="http://schemas.openxmlformats.org/wordprocessingml/2006/main" xmlns:w14="http://schemas.microsoft.com/office/word/2010/wordml" xmlns:w15="http://schemas.microsoft.com/office/word/2012/wordml" xmlns:w16se="http://schemas.microsoft.com/office/word/2015/wordml/symex" xmlns:wpg="http://schemas.microsoft.com/office/word/2010/wordprocessingGroup" xmlns:wpi="http://schemas.microsoft.com/office/word/2010/wordprocessingInk" xmlns:wne="http://schemas.microsoft.com/office/word/2006/wordml" xmlns:wps="http://schemas.microsoft.com/office/word/2010/wordprocessingShape" mc:Ignorable="w14 w15 w16se wp14">
+  <w:footnote w:type="separator" w:id="-1">
+    <w:p>
+      <w:pPr>
+        <w:spacing w:after="0" w:line="240" w:lineRule="auto"/>
+      </w:pPr>
+      <w:r>
+        <w:separator/>
+      </w:r>
+    </w:p>
+  </w:footnote>
+  <w:footnote w:type="continuationSeparator" w:id="0">
+    <w:p>
+      <w:pPr>
+        <w:spacing w:after="0" w:line="240" w:lineRule="auto"/>
+      </w:pPr>
+      <w:r>
+        <w:continuationSeparator/>
+      </w:r>
+    </w:p>
+  </w:footnote>
+</w:footnotes>
 </file>
 
 <file path=word/numbering.xml><?xml version="1.0" encoding="utf-8"?>
@@ -3728,6 +3797,50 @@
       <w:u w:val="single"/>
     </w:rPr>
   </w:style>
+  <w:style w:type="paragraph" w:styleId="Header">
+    <w:name w:val="header"/>
+    <w:basedOn w:val="Normal"/>
+    <w:link w:val="HeaderChar"/>
+    <w:uiPriority w:val="99"/>
+    <w:unhideWhenUsed/>
+    <w:rsid w:val="00522AD5"/>
+    <w:pPr>
+      <w:tabs>
+        <w:tab w:val="center" w:pos="4536"/>
+        <w:tab w:val="right" w:pos="9072"/>
+      </w:tabs>
+      <w:spacing w:after="0" w:line="240" w:lineRule="auto"/>
+    </w:pPr>
+  </w:style>
+  <w:style w:type="character" w:customStyle="1" w:styleId="HeaderChar">
+    <w:name w:val="Header Char"/>
+    <w:basedOn w:val="DefaultParagraphFont"/>
+    <w:link w:val="Header"/>
+    <w:uiPriority w:val="99"/>
+    <w:rsid w:val="00522AD5"/>
+  </w:style>
+  <w:style w:type="paragraph" w:styleId="Footer">
+    <w:name w:val="footer"/>
+    <w:basedOn w:val="Normal"/>
+    <w:link w:val="FooterChar"/>
+    <w:uiPriority w:val="99"/>
+    <w:unhideWhenUsed/>
+    <w:rsid w:val="00522AD5"/>
+    <w:pPr>
+      <w:tabs>
+        <w:tab w:val="center" w:pos="4536"/>
+        <w:tab w:val="right" w:pos="9072"/>
+      </w:tabs>
+      <w:spacing w:after="0" w:line="240" w:lineRule="auto"/>
+    </w:pPr>
+  </w:style>
+  <w:style w:type="character" w:customStyle="1" w:styleId="FooterChar">
+    <w:name w:val="Footer Char"/>
+    <w:basedOn w:val="DefaultParagraphFont"/>
+    <w:link w:val="Footer"/>
+    <w:uiPriority w:val="99"/>
+    <w:rsid w:val="00522AD5"/>
+  </w:style>
 </w:styles>
 </file>
 
@@ -4756,6 +4869,13 @@
         </dgm:presLayoutVars>
       </dgm:prSet>
       <dgm:spPr/>
+      <dgm:t>
+        <a:bodyPr/>
+        <a:lstStyle/>
+        <a:p>
+          <a:endParaRPr lang="en-US"/>
+        </a:p>
+      </dgm:t>
     </dgm:pt>
     <dgm:pt modelId="{0D0F66E0-264A-45FE-8E3C-5D029F60BF05}" type="pres">
       <dgm:prSet presAssocID="{2F290F7E-09BA-4110-8D0D-EDF3AFC97971}" presName="hierRoot1" presStyleCnt="0">
@@ -4776,10 +4896,24 @@
         </dgm:presLayoutVars>
       </dgm:prSet>
       <dgm:spPr/>
+      <dgm:t>
+        <a:bodyPr/>
+        <a:lstStyle/>
+        <a:p>
+          <a:endParaRPr lang="en-US"/>
+        </a:p>
+      </dgm:t>
     </dgm:pt>
     <dgm:pt modelId="{4CB88543-40B7-43FD-A1FF-75797E449852}" type="pres">
       <dgm:prSet presAssocID="{2F290F7E-09BA-4110-8D0D-EDF3AFC97971}" presName="rootConnector1" presStyleLbl="node1" presStyleIdx="0" presStyleCnt="0"/>
       <dgm:spPr/>
+      <dgm:t>
+        <a:bodyPr/>
+        <a:lstStyle/>
+        <a:p>
+          <a:endParaRPr lang="en-US"/>
+        </a:p>
+      </dgm:t>
     </dgm:pt>
     <dgm:pt modelId="{F9997968-E35D-4FB4-9C0B-6587225D29FF}" type="pres">
       <dgm:prSet presAssocID="{2F290F7E-09BA-4110-8D0D-EDF3AFC97971}" presName="hierChild2" presStyleCnt="0"/>
@@ -4788,6 +4922,13 @@
     <dgm:pt modelId="{B2FCE440-E7A9-410D-9B42-93D26F2E448A}" type="pres">
       <dgm:prSet presAssocID="{59C414DD-4FBE-4146-BDE9-F4A13F4C14DC}" presName="Name35" presStyleLbl="parChTrans1D2" presStyleIdx="0" presStyleCnt="3"/>
       <dgm:spPr/>
+      <dgm:t>
+        <a:bodyPr/>
+        <a:lstStyle/>
+        <a:p>
+          <a:endParaRPr lang="en-US"/>
+        </a:p>
+      </dgm:t>
     </dgm:pt>
     <dgm:pt modelId="{58D8863C-1556-407C-9630-BEA11D47B853}" type="pres">
       <dgm:prSet presAssocID="{6153A03C-A2C1-4B31-8CC4-572968863485}" presName="hierRoot2" presStyleCnt="0">
@@ -4808,10 +4949,24 @@
         </dgm:presLayoutVars>
       </dgm:prSet>
       <dgm:spPr/>
+      <dgm:t>
+        <a:bodyPr/>
+        <a:lstStyle/>
+        <a:p>
+          <a:endParaRPr lang="en-US"/>
+        </a:p>
+      </dgm:t>
     </dgm:pt>
     <dgm:pt modelId="{30396F2D-067A-4BC9-8E97-37820582A21C}" type="pres">
       <dgm:prSet presAssocID="{6153A03C-A2C1-4B31-8CC4-572968863485}" presName="rootConnector" presStyleLbl="node2" presStyleIdx="0" presStyleCnt="3"/>
       <dgm:spPr/>
+      <dgm:t>
+        <a:bodyPr/>
+        <a:lstStyle/>
+        <a:p>
+          <a:endParaRPr lang="en-US"/>
+        </a:p>
+      </dgm:t>
     </dgm:pt>
     <dgm:pt modelId="{99FA3FF0-3797-44A3-8E0D-228C834E6A7F}" type="pres">
       <dgm:prSet presAssocID="{6153A03C-A2C1-4B31-8CC4-572968863485}" presName="hierChild4" presStyleCnt="0"/>
@@ -4824,6 +4979,13 @@
     <dgm:pt modelId="{3C73FD50-7EE4-4F4F-8A00-F34FE19C2E43}" type="pres">
       <dgm:prSet presAssocID="{7BF23EED-365D-4236-84BF-AD4D2A1D55E7}" presName="Name35" presStyleLbl="parChTrans1D2" presStyleIdx="1" presStyleCnt="3"/>
       <dgm:spPr/>
+      <dgm:t>
+        <a:bodyPr/>
+        <a:lstStyle/>
+        <a:p>
+          <a:endParaRPr lang="en-US"/>
+        </a:p>
+      </dgm:t>
     </dgm:pt>
     <dgm:pt modelId="{E047711C-9CC6-449B-BF1A-ADB4C8491EA8}" type="pres">
       <dgm:prSet presAssocID="{B715AA61-00ED-4294-8B26-0D5F1F22B9E1}" presName="hierRoot2" presStyleCnt="0">
@@ -4855,6 +5017,13 @@
     <dgm:pt modelId="{546DE5BE-AB92-4A9A-9932-B302DC92ABD1}" type="pres">
       <dgm:prSet presAssocID="{B715AA61-00ED-4294-8B26-0D5F1F22B9E1}" presName="rootConnector" presStyleLbl="node2" presStyleIdx="1" presStyleCnt="3"/>
       <dgm:spPr/>
+      <dgm:t>
+        <a:bodyPr/>
+        <a:lstStyle/>
+        <a:p>
+          <a:endParaRPr lang="en-US"/>
+        </a:p>
+      </dgm:t>
     </dgm:pt>
     <dgm:pt modelId="{9800FB85-C13C-4904-96B8-4E00AD86AE25}" type="pres">
       <dgm:prSet presAssocID="{B715AA61-00ED-4294-8B26-0D5F1F22B9E1}" presName="hierChild4" presStyleCnt="0"/>
@@ -4863,6 +5032,13 @@
     <dgm:pt modelId="{6152D5B4-6D05-4DC1-9A60-5C6BB1D5C128}" type="pres">
       <dgm:prSet presAssocID="{C7FC61D4-70CA-4C80-810A-F0FBA7FC781F}" presName="Name35" presStyleLbl="parChTrans1D3" presStyleIdx="0" presStyleCnt="3"/>
       <dgm:spPr/>
+      <dgm:t>
+        <a:bodyPr/>
+        <a:lstStyle/>
+        <a:p>
+          <a:endParaRPr lang="en-US"/>
+        </a:p>
+      </dgm:t>
     </dgm:pt>
     <dgm:pt modelId="{FA271036-C361-4CF5-B3A7-6A93D7B4B7CC}" type="pres">
       <dgm:prSet presAssocID="{1FA98D83-7EB1-4020-B805-832F67720C89}" presName="hierRoot2" presStyleCnt="0">
@@ -4894,6 +5070,13 @@
     <dgm:pt modelId="{6F979A44-29FE-4FAC-89E4-36235FFC6E4B}" type="pres">
       <dgm:prSet presAssocID="{1FA98D83-7EB1-4020-B805-832F67720C89}" presName="rootConnector" presStyleLbl="node3" presStyleIdx="0" presStyleCnt="3"/>
       <dgm:spPr/>
+      <dgm:t>
+        <a:bodyPr/>
+        <a:lstStyle/>
+        <a:p>
+          <a:endParaRPr lang="en-US"/>
+        </a:p>
+      </dgm:t>
     </dgm:pt>
     <dgm:pt modelId="{28440A4B-3F19-4BBF-898B-76BA312A996D}" type="pres">
       <dgm:prSet presAssocID="{1FA98D83-7EB1-4020-B805-832F67720C89}" presName="hierChild4" presStyleCnt="0"/>
@@ -4906,6 +5089,13 @@
     <dgm:pt modelId="{9A9D530C-FDDB-49BF-81DA-6A68E570EFB8}" type="pres">
       <dgm:prSet presAssocID="{864D5282-15F2-4681-A276-CC2F460F0A02}" presName="Name35" presStyleLbl="parChTrans1D3" presStyleIdx="1" presStyleCnt="3"/>
       <dgm:spPr/>
+      <dgm:t>
+        <a:bodyPr/>
+        <a:lstStyle/>
+        <a:p>
+          <a:endParaRPr lang="en-US"/>
+        </a:p>
+      </dgm:t>
     </dgm:pt>
     <dgm:pt modelId="{D0C5B0D7-6AB1-43DA-9F81-B70D8E2E4DEB}" type="pres">
       <dgm:prSet presAssocID="{3E9A2FF9-E837-4F08-B97B-7982640A2D25}" presName="hierRoot2" presStyleCnt="0">
@@ -4926,10 +5116,24 @@
         </dgm:presLayoutVars>
       </dgm:prSet>
       <dgm:spPr/>
+      <dgm:t>
+        <a:bodyPr/>
+        <a:lstStyle/>
+        <a:p>
+          <a:endParaRPr lang="en-US"/>
+        </a:p>
+      </dgm:t>
     </dgm:pt>
     <dgm:pt modelId="{8CA88224-D3D9-4B71-BFC1-EDBBB681D704}" type="pres">
       <dgm:prSet presAssocID="{3E9A2FF9-E837-4F08-B97B-7982640A2D25}" presName="rootConnector" presStyleLbl="node3" presStyleIdx="1" presStyleCnt="3"/>
       <dgm:spPr/>
+      <dgm:t>
+        <a:bodyPr/>
+        <a:lstStyle/>
+        <a:p>
+          <a:endParaRPr lang="en-US"/>
+        </a:p>
+      </dgm:t>
     </dgm:pt>
     <dgm:pt modelId="{8BAFA66B-C13C-4E8E-985E-0FCD2B65F4FC}" type="pres">
       <dgm:prSet presAssocID="{3E9A2FF9-E837-4F08-B97B-7982640A2D25}" presName="hierChild4" presStyleCnt="0"/>
@@ -4942,6 +5146,13 @@
     <dgm:pt modelId="{CA2D6D62-FCB1-4D91-A0D8-B1D2C12DCB53}" type="pres">
       <dgm:prSet presAssocID="{D891C196-609C-45BF-B26C-BD7487830CF3}" presName="Name35" presStyleLbl="parChTrans1D3" presStyleIdx="2" presStyleCnt="3"/>
       <dgm:spPr/>
+      <dgm:t>
+        <a:bodyPr/>
+        <a:lstStyle/>
+        <a:p>
+          <a:endParaRPr lang="en-US"/>
+        </a:p>
+      </dgm:t>
     </dgm:pt>
     <dgm:pt modelId="{6F321469-1154-46A0-8B00-62B99986C8DE}" type="pres">
       <dgm:prSet presAssocID="{34696DAF-B393-4D15-B898-C83C5E07D2A1}" presName="hierRoot2" presStyleCnt="0">
@@ -4973,6 +5184,13 @@
     <dgm:pt modelId="{16E3C3CD-470A-4530-9590-765EE2ED282A}" type="pres">
       <dgm:prSet presAssocID="{34696DAF-B393-4D15-B898-C83C5E07D2A1}" presName="rootConnector" presStyleLbl="node3" presStyleIdx="2" presStyleCnt="3"/>
       <dgm:spPr/>
+      <dgm:t>
+        <a:bodyPr/>
+        <a:lstStyle/>
+        <a:p>
+          <a:endParaRPr lang="en-US"/>
+        </a:p>
+      </dgm:t>
     </dgm:pt>
     <dgm:pt modelId="{4B60D10A-8DA8-47E6-BF5C-A8A8E2AF58A9}" type="pres">
       <dgm:prSet presAssocID="{34696DAF-B393-4D15-B898-C83C5E07D2A1}" presName="hierChild4" presStyleCnt="0"/>
@@ -4989,6 +5207,13 @@
     <dgm:pt modelId="{1A8F7623-8A0A-4C68-9100-17A01E0ECD5D}" type="pres">
       <dgm:prSet presAssocID="{D15C63E6-A756-4B0A-B704-F750434BC16F}" presName="Name35" presStyleLbl="parChTrans1D2" presStyleIdx="2" presStyleCnt="3"/>
       <dgm:spPr/>
+      <dgm:t>
+        <a:bodyPr/>
+        <a:lstStyle/>
+        <a:p>
+          <a:endParaRPr lang="en-US"/>
+        </a:p>
+      </dgm:t>
     </dgm:pt>
     <dgm:pt modelId="{64A1E586-94CB-4210-981B-99EF24AEB755}" type="pres">
       <dgm:prSet presAssocID="{CC4EFDA0-9666-4C82-A755-6D2934E64C05}" presName="hierRoot2" presStyleCnt="0">
@@ -5009,10 +5234,24 @@
         </dgm:presLayoutVars>
       </dgm:prSet>
       <dgm:spPr/>
+      <dgm:t>
+        <a:bodyPr/>
+        <a:lstStyle/>
+        <a:p>
+          <a:endParaRPr lang="en-US"/>
+        </a:p>
+      </dgm:t>
     </dgm:pt>
     <dgm:pt modelId="{EA8A5030-45FE-460D-B08A-E94B312F1E7F}" type="pres">
       <dgm:prSet presAssocID="{CC4EFDA0-9666-4C82-A755-6D2934E64C05}" presName="rootConnector" presStyleLbl="node2" presStyleIdx="2" presStyleCnt="3"/>
       <dgm:spPr/>
+      <dgm:t>
+        <a:bodyPr/>
+        <a:lstStyle/>
+        <a:p>
+          <a:endParaRPr lang="en-US"/>
+        </a:p>
+      </dgm:t>
     </dgm:pt>
     <dgm:pt modelId="{81204C08-BA3E-4C62-B3E5-833BA8B07F72}" type="pres">
       <dgm:prSet presAssocID="{CC4EFDA0-9666-4C82-A755-6D2934E64C05}" presName="hierChild4" presStyleCnt="0"/>
@@ -5109,7 +5348,7 @@
   <dgm:whole/>
   <dgm:extLst>
     <a:ext uri="http://schemas.microsoft.com/office/drawing/2008/diagram">
-      <dsp:dataModelExt xmlns:dsp="http://schemas.microsoft.com/office/drawing/2008/diagram" relId="rId11" minVer="http://schemas.openxmlformats.org/drawingml/2006/diagram"/>
+      <dsp:dataModelExt xmlns:dsp="http://schemas.microsoft.com/office/drawing/2008/diagram" relId="rId13" minVer="http://schemas.openxmlformats.org/drawingml/2006/diagram"/>
     </a:ext>
   </dgm:extLst>
 </dgm:dataModel>
@@ -8472,7 +8711,7 @@
 </file>
 
 <file path=customXml/itemProps1.xml><?xml version="1.0" encoding="utf-8"?>
-<ds:datastoreItem xmlns:ds="http://schemas.openxmlformats.org/officeDocument/2006/customXml" ds:itemID="{EB17A643-A08A-4C2F-BBBA-24D6C7E21077}">
+<ds:datastoreItem xmlns:ds="http://schemas.openxmlformats.org/officeDocument/2006/customXml" ds:itemID="{29E4CD1F-CB1B-4893-9D31-8539C3C07C6D}">
   <ds:schemaRefs>
     <ds:schemaRef ds:uri="http://schemas.openxmlformats.org/officeDocument/2006/bibliography"/>
   </ds:schemaRefs>

</xml_diff>